<commit_message>
Veel updates, adds en removes
</commit_message>
<xml_diff>
--- a/Algemene documentatie/Componenten.docx
+++ b/Algemene documentatie/Componenten.docx
@@ -221,7 +221,7 @@
                 <w:noProof/>
                 <w:lang w:val="nl-NL"/>
               </w:rPr>
-              <w:t>1 voor kluis slot</w:t>
+              <w:t>1 voor kluisslot</w:t>
             </w:r>
           </w:p>
         </w:tc>
@@ -437,7 +437,7 @@
               <w:rPr>
                 <w:lang w:val="nl-NL"/>
               </w:rPr>
-              <w:t>Server te hosten</w:t>
+              <w:t>MQTT broker</w:t>
             </w:r>
           </w:p>
         </w:tc>
@@ -760,12 +760,12 @@
           <w:p>
             <w:pPr>
               <w:rPr>
-                <w:lang w:val="nl-NL"/>
-              </w:rPr>
-            </w:pPr>
-            <w:r>
-              <w:rPr>
-                <w:lang w:val="nl-NL"/>
+                <w:lang w:val="en-US"/>
+              </w:rPr>
+            </w:pPr>
+            <w:r>
+              <w:rPr>
+                <w:lang w:val="en-US"/>
               </w:rPr>
               <w:t xml:space="preserve">4x3keypads </w:t>
             </w:r>
@@ -773,7 +773,7 @@
           <w:p>
             <w:pPr>
               <w:rPr>
-                <w:lang w:val="nl-NL"/>
+                <w:lang w:val="en-US"/>
               </w:rPr>
             </w:pPr>
           </w:p>
@@ -783,17 +783,11 @@
                 <w:rPr>
                   <w:rStyle w:val="Hyperlink"/>
                 </w:rPr>
-                <w:t>https://www.otronic.nl/a-62640849/schakelaars/3x4-matrix-keypad-zwart/</w:t>
+                <w:t>https://www.tinytronics.nl/shop/nl/schakelaars/manuele-schakelaars/keypads/keypad-3x4-matrix-membraan</w:t>
               </w:r>
             </w:hyperlink>
           </w:p>
-          <w:p>
-            <w:pPr>
-              <w:rPr>
-                <w:lang w:val="nl-NL"/>
-              </w:rPr>
-            </w:pPr>
-          </w:p>
+          <w:p/>
         </w:tc>
         <w:tc>
           <w:tcPr>
@@ -1190,6 +1184,15 @@
                 <w:lang w:val="nl-NL"/>
               </w:rPr>
             </w:pPr>
+            <w:hyperlink r:id="rId13" w:history="1">
+              <w:r>
+                <w:rPr>
+                  <w:rStyle w:val="Hyperlink"/>
+                  <w:lang w:val="nl-NL"/>
+                </w:rPr>
+                <w:t>https://www.tinytronics.nl/shop/nl/displays/segmenten/robotdyn-segmenten-display-module-4-karakters-klok-rood-tm1637-mini</w:t>
+              </w:r>
+            </w:hyperlink>
           </w:p>
           <w:p>
             <w:pPr>
@@ -1240,10 +1243,10 @@
                 <w:noProof/>
               </w:rPr>
               <w:drawing>
-                <wp:inline distT="0" distB="0" distL="0" distR="0" wp14:anchorId="61525177" wp14:editId="20C7EF93">
-                  <wp:extent cx="1058980" cy="620367"/>
-                  <wp:effectExtent l="0" t="0" r="8255" b="8890"/>
-                  <wp:docPr id="12" name="Afbeelding 12" descr="Geen beschrijving beschikbaar."/>
+                <wp:inline distT="0" distB="0" distL="0" distR="0" wp14:anchorId="50941A32" wp14:editId="00EE7792">
+                  <wp:extent cx="990600" cy="936567"/>
+                  <wp:effectExtent l="0" t="0" r="0" b="0"/>
+                  <wp:docPr id="2" name="Afbeelding 2"/>
                   <wp:cNvGraphicFramePr>
                     <a:graphicFrameLocks xmlns:a="http://schemas.openxmlformats.org/drawingml/2006/main" noChangeAspect="1"/>
                   </wp:cNvGraphicFramePr>
@@ -1251,110 +1254,11 @@
                     <a:graphicData uri="http://schemas.openxmlformats.org/drawingml/2006/picture">
                       <pic:pic xmlns:pic="http://schemas.openxmlformats.org/drawingml/2006/picture">
                         <pic:nvPicPr>
-                          <pic:cNvPr id="0" name="Picture 12" descr="Geen beschrijving beschikbaar."/>
-                          <pic:cNvPicPr>
-                            <a:picLocks noChangeAspect="1" noChangeArrowheads="1"/>
-                          </pic:cNvPicPr>
-                        </pic:nvPicPr>
-                        <pic:blipFill rotWithShape="1">
-                          <a:blip r:embed="rId13" cstate="print">
-                            <a:extLst>
-                              <a:ext uri="{28A0092B-C50C-407E-A947-70E740481C1C}">
-                                <a14:useLocalDpi xmlns:a14="http://schemas.microsoft.com/office/drawing/2010/main" val="0"/>
-                              </a:ext>
-                            </a:extLst>
-                          </a:blip>
-                          <a:srcRect l="17877" t="19178" r="21088" b="9042"/>
-                          <a:stretch/>
-                        </pic:blipFill>
-                        <pic:spPr bwMode="auto">
-                          <a:xfrm>
-                            <a:off x="0" y="0"/>
-                            <a:ext cx="1071277" cy="627571"/>
-                          </a:xfrm>
-                          <a:prstGeom prst="rect">
-                            <a:avLst/>
-                          </a:prstGeom>
-                          <a:noFill/>
-                          <a:ln>
-                            <a:noFill/>
-                          </a:ln>
-                          <a:extLst>
-                            <a:ext uri="{53640926-AAD7-44D8-BBD7-CCE9431645EC}">
-                              <a14:shadowObscured xmlns:a14="http://schemas.microsoft.com/office/drawing/2010/main"/>
-                            </a:ext>
-                          </a:extLst>
-                        </pic:spPr>
-                      </pic:pic>
-                    </a:graphicData>
-                  </a:graphic>
-                </wp:inline>
-              </w:drawing>
-            </w:r>
-          </w:p>
-        </w:tc>
-        <w:tc>
-          <w:tcPr>
-            <w:tcW w:w="992" w:type="dxa"/>
-          </w:tcPr>
-          <w:p>
-            <w:pPr>
-              <w:rPr>
-                <w:noProof/>
-              </w:rPr>
-            </w:pPr>
-            <w:r>
-              <w:rPr>
-                <w:noProof/>
-                <w:lang w:val="nl-NL"/>
-              </w:rPr>
-              <w:drawing>
-                <wp:anchor distT="0" distB="0" distL="114300" distR="114300" simplePos="0" relativeHeight="251670528" behindDoc="1" locked="0" layoutInCell="1" allowOverlap="1" wp14:anchorId="3460BBDC" wp14:editId="62F225B4">
-                  <wp:simplePos x="0" y="0"/>
-                  <wp:positionH relativeFrom="column">
-                    <wp:posOffset>24674</wp:posOffset>
-                  </wp:positionH>
-                  <wp:positionV relativeFrom="paragraph">
-                    <wp:posOffset>71574</wp:posOffset>
-                  </wp:positionV>
-                  <wp:extent cx="440690" cy="440690"/>
-                  <wp:effectExtent l="0" t="0" r="0" b="0"/>
-                  <wp:wrapTight wrapText="bothSides">
-                    <wp:wrapPolygon edited="0">
-                      <wp:start x="16807" y="934"/>
-                      <wp:lineTo x="0" y="7470"/>
-                      <wp:lineTo x="0" y="11205"/>
-                      <wp:lineTo x="5602" y="17741"/>
-                      <wp:lineTo x="5602" y="19608"/>
-                      <wp:lineTo x="9337" y="19608"/>
-                      <wp:lineTo x="9337" y="17741"/>
-                      <wp:lineTo x="20542" y="6536"/>
-                      <wp:lineTo x="20542" y="934"/>
-                      <wp:lineTo x="16807" y="934"/>
-                    </wp:wrapPolygon>
-                  </wp:wrapTight>
-                  <wp:docPr id="11" name="Graphic 11" descr="Vinkje met effen opvulling"/>
-                  <wp:cNvGraphicFramePr>
-                    <a:graphicFrameLocks xmlns:a="http://schemas.openxmlformats.org/drawingml/2006/main" noChangeAspect="1"/>
-                  </wp:cNvGraphicFramePr>
-                  <a:graphic xmlns:a="http://schemas.openxmlformats.org/drawingml/2006/main">
-                    <a:graphicData uri="http://schemas.openxmlformats.org/drawingml/2006/picture">
-                      <pic:pic xmlns:pic="http://schemas.openxmlformats.org/drawingml/2006/picture">
-                        <pic:nvPicPr>
-                          <pic:cNvPr id="1" name="Graphic 1" descr="Vinkje met effen opvulling"/>
+                          <pic:cNvPr id="1" name=""/>
                           <pic:cNvPicPr/>
                         </pic:nvPicPr>
                         <pic:blipFill>
-                          <a:blip r:embed="rId6" cstate="print">
-                            <a:extLst>
-                              <a:ext uri="{28A0092B-C50C-407E-A947-70E740481C1C}">
-                                <a14:useLocalDpi xmlns:a14="http://schemas.microsoft.com/office/drawing/2010/main" val="0"/>
-                              </a:ext>
-                              <a:ext uri="{96DAC541-7B7A-43D3-8B79-37D633B846F1}">
-                                <asvg:svgBlip xmlns:asvg="http://schemas.microsoft.com/office/drawing/2016/SVG/main" r:embed="rId7"/>
-                              </a:ext>
-                            </a:extLst>
-                          </a:blip>
+                          <a:blip r:embed="rId14"/>
                           <a:stretch>
                             <a:fillRect/>
                           </a:stretch>
@@ -1362,7 +1266,7 @@
                         <pic:spPr>
                           <a:xfrm>
                             <a:off x="0" y="0"/>
-                            <a:ext cx="440690" cy="440690"/>
+                            <a:ext cx="994713" cy="940455"/>
                           </a:xfrm>
                           <a:prstGeom prst="rect">
                             <a:avLst/>
@@ -1371,14 +1275,34 @@
                       </pic:pic>
                     </a:graphicData>
                   </a:graphic>
-                  <wp14:sizeRelH relativeFrom="margin">
-                    <wp14:pctWidth>0</wp14:pctWidth>
-                  </wp14:sizeRelH>
-                  <wp14:sizeRelV relativeFrom="margin">
-                    <wp14:pctHeight>0</wp14:pctHeight>
-                  </wp14:sizeRelV>
-                </wp:anchor>
+                </wp:inline>
               </w:drawing>
+            </w:r>
+          </w:p>
+        </w:tc>
+        <w:tc>
+          <w:tcPr>
+            <w:tcW w:w="992" w:type="dxa"/>
+          </w:tcPr>
+          <w:p>
+            <w:pPr>
+              <w:rPr>
+                <w:b/>
+                <w:bCs/>
+                <w:noProof/>
+                <w:lang w:val="nl-NL"/>
+              </w:rPr>
+            </w:pPr>
+            <w:r>
+              <w:rPr>
+                <w:b/>
+                <w:bCs/>
+                <w:noProof/>
+                <w:sz w:val="28"/>
+                <w:szCs w:val="28"/>
+                <w:lang w:val="nl-NL"/>
+              </w:rPr>
+              <w:t>Nee</w:t>
             </w:r>
           </w:p>
         </w:tc>
@@ -1479,7 +1403,7 @@
                           </pic:cNvPicPr>
                         </pic:nvPicPr>
                         <pic:blipFill>
-                          <a:blip r:embed="rId14" cstate="print">
+                          <a:blip r:embed="rId15" cstate="print">
                             <a:extLst>
                               <a:ext uri="{28A0092B-C50C-407E-A947-70E740481C1C}">
                                 <a14:useLocalDpi xmlns:a14="http://schemas.microsoft.com/office/drawing/2010/main" val="0"/>
@@ -1522,6 +1446,536 @@
                 <w:b/>
                 <w:bCs/>
                 <w:noProof/>
+                <w:lang w:val="nl-NL"/>
+              </w:rPr>
+            </w:pPr>
+            <w:r>
+              <w:rPr>
+                <w:b/>
+                <w:bCs/>
+                <w:noProof/>
+                <w:sz w:val="28"/>
+                <w:szCs w:val="28"/>
+                <w:lang w:val="nl-NL"/>
+              </w:rPr>
+              <w:t>Nee</w:t>
+            </w:r>
+          </w:p>
+        </w:tc>
+      </w:tr>
+      <w:tr>
+        <w:tc>
+          <w:tcPr>
+            <w:tcW w:w="1450" w:type="dxa"/>
+          </w:tcPr>
+          <w:p>
+            <w:pPr>
+              <w:rPr>
+                <w:lang w:val="nl-NL"/>
+              </w:rPr>
+            </w:pPr>
+            <w:r>
+              <w:rPr>
+                <w:lang w:val="nl-NL"/>
+              </w:rPr>
+              <w:t>1</w:t>
+            </w:r>
+          </w:p>
+        </w:tc>
+        <w:tc>
+          <w:tcPr>
+            <w:tcW w:w="3370" w:type="dxa"/>
+          </w:tcPr>
+          <w:p>
+            <w:pPr>
+              <w:rPr>
+                <w:lang w:val="en-US"/>
+              </w:rPr>
+            </w:pPr>
+            <w:r>
+              <w:rPr>
+                <w:lang w:val="en-US"/>
+              </w:rPr>
+              <w:t xml:space="preserve">Reset </w:t>
+            </w:r>
+            <w:r>
+              <w:rPr>
+                <w:lang w:val="en-US"/>
+              </w:rPr>
+              <w:t>knop</w:t>
+            </w:r>
+          </w:p>
+          <w:p>
+            <w:pPr>
+              <w:rPr>
+                <w:lang w:val="en-US"/>
+              </w:rPr>
+            </w:pPr>
+            <w:hyperlink r:id="rId16" w:history="1">
+              <w:r>
+                <w:rPr>
+                  <w:rStyle w:val="Hyperlink"/>
+                  <w:lang w:val="en-US"/>
+                </w:rPr>
+                <w:t>https://www.tinytronics.nl/shop/nl/schakelaars/manuele-schakelaars/drukknoppen-en-schakelaars/grote-blauwe-drukknop-24mm-of-40mm-reset</w:t>
+              </w:r>
+            </w:hyperlink>
+          </w:p>
+        </w:tc>
+        <w:tc>
+          <w:tcPr>
+            <w:tcW w:w="2694" w:type="dxa"/>
+          </w:tcPr>
+          <w:p>
+            <w:pPr>
+              <w:rPr>
+                <w:noProof/>
+                <w:lang w:val="nl-NL"/>
+              </w:rPr>
+            </w:pPr>
+            <w:r>
+              <w:rPr>
+                <w:noProof/>
+                <w:lang w:val="nl-NL"/>
+              </w:rPr>
+              <w:t>Zal reset knop zijn van gans de escape room</w:t>
+            </w:r>
+            <w:r>
+              <w:rPr>
+                <w:noProof/>
+                <w:lang w:val="nl-NL"/>
+              </w:rPr>
+              <w:t xml:space="preserve">. Het </w:t>
+            </w:r>
+            <w:r>
+              <w:rPr>
+                <w:noProof/>
+                <w:lang w:val="nl-NL"/>
+              </w:rPr>
+              <w:t>zal</w:t>
+            </w:r>
+            <w:r>
+              <w:rPr>
+                <w:noProof/>
+                <w:lang w:val="nl-NL"/>
+              </w:rPr>
+              <w:t xml:space="preserve"> een</w:t>
+            </w:r>
+            <w:r>
+              <w:rPr>
+                <w:noProof/>
+                <w:lang w:val="nl-NL"/>
+              </w:rPr>
+              <w:t xml:space="preserve"> reset signaal sturen naar alle puzzels</w:t>
+            </w:r>
+          </w:p>
+        </w:tc>
+        <w:tc>
+          <w:tcPr>
+            <w:tcW w:w="1701" w:type="dxa"/>
+          </w:tcPr>
+          <w:p>
+            <w:pPr>
+              <w:rPr>
+                <w:noProof/>
+                <w:lang w:val="nl-NL"/>
+              </w:rPr>
+            </w:pPr>
+            <w:r>
+              <w:rPr>
+                <w:noProof/>
+                <w:lang w:val="nl-NL"/>
+              </w:rPr>
+              <w:drawing>
+                <wp:inline distT="0" distB="0" distL="0" distR="0" wp14:anchorId="49FD1D12" wp14:editId="0E510B31">
+                  <wp:extent cx="942975" cy="702310"/>
+                  <wp:effectExtent l="0" t="0" r="9525" b="2540"/>
+                  <wp:docPr id="4" name="Afbeelding 4"/>
+                  <wp:cNvGraphicFramePr>
+                    <a:graphicFrameLocks xmlns:a="http://schemas.openxmlformats.org/drawingml/2006/main" noChangeAspect="1"/>
+                  </wp:cNvGraphicFramePr>
+                  <a:graphic xmlns:a="http://schemas.openxmlformats.org/drawingml/2006/main">
+                    <a:graphicData uri="http://schemas.openxmlformats.org/drawingml/2006/picture">
+                      <pic:pic xmlns:pic="http://schemas.openxmlformats.org/drawingml/2006/picture">
+                        <pic:nvPicPr>
+                          <pic:cNvPr id="1" name=""/>
+                          <pic:cNvPicPr/>
+                        </pic:nvPicPr>
+                        <pic:blipFill>
+                          <a:blip r:embed="rId17"/>
+                          <a:stretch>
+                            <a:fillRect/>
+                          </a:stretch>
+                        </pic:blipFill>
+                        <pic:spPr>
+                          <a:xfrm>
+                            <a:off x="0" y="0"/>
+                            <a:ext cx="942975" cy="702310"/>
+                          </a:xfrm>
+                          <a:prstGeom prst="rect">
+                            <a:avLst/>
+                          </a:prstGeom>
+                        </pic:spPr>
+                      </pic:pic>
+                    </a:graphicData>
+                  </a:graphic>
+                </wp:inline>
+              </w:drawing>
+            </w:r>
+          </w:p>
+        </w:tc>
+        <w:tc>
+          <w:tcPr>
+            <w:tcW w:w="992" w:type="dxa"/>
+          </w:tcPr>
+          <w:p>
+            <w:pPr>
+              <w:rPr>
+                <w:b/>
+                <w:bCs/>
+                <w:noProof/>
+                <w:sz w:val="28"/>
+                <w:szCs w:val="28"/>
+                <w:lang w:val="nl-NL"/>
+              </w:rPr>
+            </w:pPr>
+            <w:r>
+              <w:rPr>
+                <w:b/>
+                <w:bCs/>
+                <w:noProof/>
+                <w:sz w:val="28"/>
+                <w:szCs w:val="28"/>
+                <w:lang w:val="nl-NL"/>
+              </w:rPr>
+              <w:t>Nee</w:t>
+            </w:r>
+          </w:p>
+        </w:tc>
+      </w:tr>
+      <w:tr>
+        <w:tc>
+          <w:tcPr>
+            <w:tcW w:w="1450" w:type="dxa"/>
+          </w:tcPr>
+          <w:p>
+            <w:pPr>
+              <w:rPr>
+                <w:lang w:val="nl-NL"/>
+              </w:rPr>
+            </w:pPr>
+            <w:r>
+              <w:rPr>
+                <w:lang w:val="nl-NL"/>
+              </w:rPr>
+              <w:lastRenderedPageBreak/>
+              <w:t>1</w:t>
+            </w:r>
+          </w:p>
+        </w:tc>
+        <w:tc>
+          <w:tcPr>
+            <w:tcW w:w="3370" w:type="dxa"/>
+          </w:tcPr>
+          <w:p>
+            <w:pPr>
+              <w:rPr>
+                <w:lang w:val="en-US"/>
+              </w:rPr>
+            </w:pPr>
+            <w:r>
+              <w:rPr>
+                <w:lang w:val="en-US"/>
+              </w:rPr>
+              <w:t>Start knop</w:t>
+            </w:r>
+          </w:p>
+          <w:p>
+            <w:pPr>
+              <w:rPr>
+                <w:lang w:val="en-US"/>
+              </w:rPr>
+            </w:pPr>
+            <w:hyperlink r:id="rId18" w:history="1">
+              <w:r>
+                <w:rPr>
+                  <w:rStyle w:val="Hyperlink"/>
+                  <w:lang w:val="en-US"/>
+                </w:rPr>
+                <w:t>https://www.tinytronics.nl/shop/nl/schakelaars/manuele-schakelaars/drukknoppen-en-schakelaars/grote-groene-drukknop-24mm-of-40mm-reset</w:t>
+              </w:r>
+            </w:hyperlink>
+          </w:p>
+        </w:tc>
+        <w:tc>
+          <w:tcPr>
+            <w:tcW w:w="2694" w:type="dxa"/>
+          </w:tcPr>
+          <w:p>
+            <w:pPr>
+              <w:rPr>
+                <w:noProof/>
+                <w:lang w:val="nl-NL"/>
+              </w:rPr>
+            </w:pPr>
+            <w:r>
+              <w:rPr>
+                <w:noProof/>
+                <w:lang w:val="nl-NL"/>
+              </w:rPr>
+              <w:t>Zal de timer starten, en de deur op slot doen</w:t>
+            </w:r>
+            <w:r>
+              <w:rPr>
+                <w:noProof/>
+                <w:lang w:val="nl-NL"/>
+              </w:rPr>
+              <w:t>.</w:t>
+            </w:r>
+          </w:p>
+        </w:tc>
+        <w:tc>
+          <w:tcPr>
+            <w:tcW w:w="1701" w:type="dxa"/>
+          </w:tcPr>
+          <w:p>
+            <w:pPr>
+              <w:rPr>
+                <w:noProof/>
+              </w:rPr>
+            </w:pPr>
+            <w:r>
+              <w:rPr>
+                <w:noProof/>
+              </w:rPr>
+              <w:drawing>
+                <wp:inline distT="0" distB="0" distL="0" distR="0" wp14:anchorId="7E87EDB7" wp14:editId="3FB771A3">
+                  <wp:extent cx="942975" cy="720090"/>
+                  <wp:effectExtent l="0" t="0" r="9525" b="3810"/>
+                  <wp:docPr id="3" name="Afbeelding 3"/>
+                  <wp:cNvGraphicFramePr>
+                    <a:graphicFrameLocks xmlns:a="http://schemas.openxmlformats.org/drawingml/2006/main" noChangeAspect="1"/>
+                  </wp:cNvGraphicFramePr>
+                  <a:graphic xmlns:a="http://schemas.openxmlformats.org/drawingml/2006/main">
+                    <a:graphicData uri="http://schemas.openxmlformats.org/drawingml/2006/picture">
+                      <pic:pic xmlns:pic="http://schemas.openxmlformats.org/drawingml/2006/picture">
+                        <pic:nvPicPr>
+                          <pic:cNvPr id="1" name=""/>
+                          <pic:cNvPicPr/>
+                        </pic:nvPicPr>
+                        <pic:blipFill>
+                          <a:blip r:embed="rId19"/>
+                          <a:stretch>
+                            <a:fillRect/>
+                          </a:stretch>
+                        </pic:blipFill>
+                        <pic:spPr>
+                          <a:xfrm>
+                            <a:off x="0" y="0"/>
+                            <a:ext cx="942975" cy="720090"/>
+                          </a:xfrm>
+                          <a:prstGeom prst="rect">
+                            <a:avLst/>
+                          </a:prstGeom>
+                        </pic:spPr>
+                      </pic:pic>
+                    </a:graphicData>
+                  </a:graphic>
+                </wp:inline>
+              </w:drawing>
+            </w:r>
+          </w:p>
+        </w:tc>
+        <w:tc>
+          <w:tcPr>
+            <w:tcW w:w="992" w:type="dxa"/>
+          </w:tcPr>
+          <w:p>
+            <w:pPr>
+              <w:rPr>
+                <w:b/>
+                <w:bCs/>
+                <w:noProof/>
+                <w:sz w:val="28"/>
+                <w:szCs w:val="28"/>
+                <w:lang w:val="nl-NL"/>
+              </w:rPr>
+            </w:pPr>
+            <w:r>
+              <w:rPr>
+                <w:b/>
+                <w:bCs/>
+                <w:noProof/>
+                <w:sz w:val="28"/>
+                <w:szCs w:val="28"/>
+                <w:lang w:val="nl-NL"/>
+              </w:rPr>
+              <w:t>Nee</w:t>
+            </w:r>
+          </w:p>
+        </w:tc>
+      </w:tr>
+      <w:tr>
+        <w:tc>
+          <w:tcPr>
+            <w:tcW w:w="1450" w:type="dxa"/>
+          </w:tcPr>
+          <w:p>
+            <w:pPr>
+              <w:jc w:val="center"/>
+              <w:rPr>
+                <w:lang w:val="nl-NL"/>
+              </w:rPr>
+            </w:pPr>
+            <w:r>
+              <w:rPr>
+                <w:lang w:val="nl-NL"/>
+              </w:rPr>
+              <w:t>1</w:t>
+            </w:r>
+          </w:p>
+        </w:tc>
+        <w:tc>
+          <w:tcPr>
+            <w:tcW w:w="3370" w:type="dxa"/>
+          </w:tcPr>
+          <w:p>
+            <w:pPr>
+              <w:rPr>
+                <w:lang w:val="en-US"/>
+              </w:rPr>
+            </w:pPr>
+            <w:r>
+              <w:rPr>
+                <w:lang w:val="en-US"/>
+              </w:rPr>
+              <w:t>Nood stop knop</w:t>
+            </w:r>
+          </w:p>
+          <w:p>
+            <w:pPr>
+              <w:rPr>
+                <w:lang w:val="en-US"/>
+              </w:rPr>
+            </w:pPr>
+            <w:hyperlink r:id="rId20" w:history="1">
+              <w:r>
+                <w:rPr>
+                  <w:rStyle w:val="Hyperlink"/>
+                  <w:lang w:val="en-US"/>
+                </w:rPr>
+                <w:t>https://www.tinytronics.nl/shop/nl/schakelaars/manuele-schakelaars/drukknoppen-en-schakelaars/grote-rode-drukknop-24mm-of-40mm-reset</w:t>
+              </w:r>
+            </w:hyperlink>
+          </w:p>
+        </w:tc>
+        <w:tc>
+          <w:tcPr>
+            <w:tcW w:w="2694" w:type="dxa"/>
+          </w:tcPr>
+          <w:p>
+            <w:pPr>
+              <w:rPr>
+                <w:noProof/>
+                <w:lang w:val="nl-NL"/>
+              </w:rPr>
+            </w:pPr>
+            <w:r>
+              <w:rPr>
+                <w:noProof/>
+                <w:lang w:val="nl-NL"/>
+              </w:rPr>
+              <w:t>Een knop die de deur zal laten opengaan.</w:t>
+            </w:r>
+          </w:p>
+          <w:p>
+            <w:pPr>
+              <w:rPr>
+                <w:noProof/>
+                <w:lang w:val="nl-NL"/>
+              </w:rPr>
+            </w:pPr>
+          </w:p>
+          <w:p>
+            <w:pPr>
+              <w:rPr>
+                <w:noProof/>
+                <w:lang w:val="nl-NL"/>
+              </w:rPr>
+            </w:pPr>
+            <w:r>
+              <w:rPr>
+                <w:noProof/>
+                <w:lang w:val="nl-NL"/>
+              </w:rPr>
+              <w:t>Enkel voor bij noodgevallen</w:t>
+            </w:r>
+          </w:p>
+        </w:tc>
+        <w:tc>
+          <w:tcPr>
+            <w:tcW w:w="1701" w:type="dxa"/>
+          </w:tcPr>
+          <w:p>
+            <w:pPr>
+              <w:rPr>
+                <w:noProof/>
+              </w:rPr>
+            </w:pPr>
+            <w:r>
+              <w:rPr>
+                <w:noProof/>
+              </w:rPr>
+              <w:drawing>
+                <wp:inline distT="0" distB="0" distL="0" distR="0" wp14:anchorId="20F6852D" wp14:editId="2C5FD46F">
+                  <wp:extent cx="942975" cy="718185"/>
+                  <wp:effectExtent l="0" t="0" r="9525" b="5715"/>
+                  <wp:docPr id="15" name="Afbeelding 15"/>
+                  <wp:cNvGraphicFramePr>
+                    <a:graphicFrameLocks xmlns:a="http://schemas.openxmlformats.org/drawingml/2006/main" noChangeAspect="1"/>
+                  </wp:cNvGraphicFramePr>
+                  <a:graphic xmlns:a="http://schemas.openxmlformats.org/drawingml/2006/main">
+                    <a:graphicData uri="http://schemas.openxmlformats.org/drawingml/2006/picture">
+                      <pic:pic xmlns:pic="http://schemas.openxmlformats.org/drawingml/2006/picture">
+                        <pic:nvPicPr>
+                          <pic:cNvPr id="1" name=""/>
+                          <pic:cNvPicPr/>
+                        </pic:nvPicPr>
+                        <pic:blipFill>
+                          <a:blip r:embed="rId21"/>
+                          <a:stretch>
+                            <a:fillRect/>
+                          </a:stretch>
+                        </pic:blipFill>
+                        <pic:spPr>
+                          <a:xfrm>
+                            <a:off x="0" y="0"/>
+                            <a:ext cx="942975" cy="718185"/>
+                          </a:xfrm>
+                          <a:prstGeom prst="rect">
+                            <a:avLst/>
+                          </a:prstGeom>
+                        </pic:spPr>
+                      </pic:pic>
+                    </a:graphicData>
+                  </a:graphic>
+                </wp:inline>
+              </w:drawing>
+            </w:r>
+          </w:p>
+        </w:tc>
+        <w:tc>
+          <w:tcPr>
+            <w:tcW w:w="992" w:type="dxa"/>
+          </w:tcPr>
+          <w:p>
+            <w:pPr>
+              <w:rPr>
+                <w:b/>
+                <w:bCs/>
+                <w:noProof/>
+                <w:sz w:val="28"/>
+                <w:szCs w:val="28"/>
                 <w:lang w:val="nl-NL"/>
               </w:rPr>
             </w:pPr>

</xml_diff>